<commit_message>
Conclusie toegevoegd aan rapport
</commit_message>
<xml_diff>
--- a/rapportCTEO14.docx
+++ b/rapportCTEO14.docx
@@ -7266,10 +7266,7 @@
         <w:spacing w:after="160" w:line="259" w:lineRule="auto"/>
       </w:pPr>
       <w:r>
-        <w:t xml:space="preserve">Figuur </w:t>
-      </w:r>
-      <w:r>
-        <w:t>3</w:t>
+        <w:t>Figuur 3</w:t>
       </w:r>
       <w:r>
         <w:tab/>
@@ -7282,12 +7279,8 @@
       <w:proofErr w:type="spellEnd"/>
       <w:r>
         <w:tab/>
-      </w:r>
-      <w:r>
         <w:t>25</w:t>
       </w:r>
-      <w:bookmarkStart w:id="4" w:name="_GoBack"/>
-      <w:bookmarkEnd w:id="4"/>
     </w:p>
     <w:p>
       <w:pPr>
@@ -7298,10 +7291,7 @@
         <w:spacing w:after="160" w:line="259" w:lineRule="auto"/>
       </w:pPr>
       <w:r>
-        <w:t xml:space="preserve">Figuur </w:t>
-      </w:r>
-      <w:r>
-        <w:t>4</w:t>
+        <w:t>Figuur 4</w:t>
       </w:r>
       <w:r>
         <w:tab/>
@@ -7309,8 +7299,6 @@
       </w:r>
       <w:r>
         <w:tab/>
-      </w:r>
-      <w:r>
         <w:t>25</w:t>
       </w:r>
     </w:p>
@@ -7899,7 +7887,7 @@
           <w:lang w:val="nl-NL"/>
         </w:rPr>
       </w:pPr>
-      <w:bookmarkStart w:id="5" w:name="_Toc9418276"/>
+      <w:bookmarkStart w:id="4" w:name="_Toc9418276"/>
       <w:r>
         <w:rPr>
           <w:lang w:val="nl-NL"/>
@@ -7907,7 +7895,7 @@
         <w:lastRenderedPageBreak/>
         <w:t>Afkortingenlijst</w:t>
       </w:r>
-      <w:bookmarkEnd w:id="5"/>
+      <w:bookmarkEnd w:id="4"/>
     </w:p>
     <w:p>
       <w:pPr>
@@ -8151,7 +8139,7 @@
           <w:lang w:val="en-US"/>
         </w:rPr>
       </w:pPr>
-      <w:bookmarkStart w:id="6" w:name="_Toc9418277"/>
+      <w:bookmarkStart w:id="5" w:name="_Toc9418277"/>
       <w:proofErr w:type="spellStart"/>
       <w:r>
         <w:rPr>
@@ -8160,7 +8148,7 @@
         <w:lastRenderedPageBreak/>
         <w:t>Begrippenlijst</w:t>
       </w:r>
-      <w:bookmarkEnd w:id="6"/>
+      <w:bookmarkEnd w:id="5"/>
       <w:proofErr w:type="spellEnd"/>
     </w:p>
     <w:p>
@@ -8366,12 +8354,12 @@
       <w:pPr>
         <w:pStyle w:val="Kop1"/>
       </w:pPr>
-      <w:bookmarkStart w:id="7" w:name="_Toc9418278"/>
+      <w:bookmarkStart w:id="6" w:name="_Toc9418278"/>
       <w:r>
         <w:lastRenderedPageBreak/>
         <w:t>Inleiding</w:t>
       </w:r>
-      <w:bookmarkEnd w:id="7"/>
+      <w:bookmarkEnd w:id="6"/>
     </w:p>
     <w:p>
       <w:r>
@@ -8534,7 +8522,7 @@
           <w:numId w:val="7"/>
         </w:numPr>
       </w:pPr>
-      <w:bookmarkStart w:id="8" w:name="_Toc9418279"/>
+      <w:bookmarkStart w:id="7" w:name="_Toc9418279"/>
       <w:proofErr w:type="spellStart"/>
       <w:r>
         <w:lastRenderedPageBreak/>
@@ -8546,7 +8534,7 @@
       <w:r>
         <w:t>xperience</w:t>
       </w:r>
-      <w:bookmarkEnd w:id="8"/>
+      <w:bookmarkEnd w:id="7"/>
       <w:proofErr w:type="spellEnd"/>
     </w:p>
     <w:p>
@@ -8597,7 +8585,7 @@
         <w:pStyle w:val="Kop2"/>
         <w:ind w:left="992" w:hanging="635"/>
       </w:pPr>
-      <w:bookmarkStart w:id="9" w:name="_Toc9418280"/>
+      <w:bookmarkStart w:id="8" w:name="_Toc9418280"/>
       <w:r>
         <w:t>1.1</w:t>
       </w:r>
@@ -8607,7 +8595,7 @@
       <w:r>
         <w:t>Verslag interviews</w:t>
       </w:r>
-      <w:bookmarkEnd w:id="9"/>
+      <w:bookmarkEnd w:id="8"/>
     </w:p>
     <w:p>
       <w:r>
@@ -8918,12 +8906,12 @@
           <w:numId w:val="12"/>
         </w:numPr>
       </w:pPr>
-      <w:bookmarkStart w:id="10" w:name="_Toc9418281"/>
+      <w:bookmarkStart w:id="9" w:name="_Toc9418281"/>
       <w:proofErr w:type="spellStart"/>
       <w:r>
         <w:t>Persona’s</w:t>
       </w:r>
-      <w:bookmarkEnd w:id="10"/>
+      <w:bookmarkEnd w:id="9"/>
       <w:proofErr w:type="spellEnd"/>
     </w:p>
     <w:p>
@@ -9132,12 +9120,12 @@
           <w:numId w:val="12"/>
         </w:numPr>
       </w:pPr>
-      <w:bookmarkStart w:id="11" w:name="_Toc9418282"/>
+      <w:bookmarkStart w:id="10" w:name="_Toc9418282"/>
       <w:r>
         <w:lastRenderedPageBreak/>
         <w:t>Storyboard</w:t>
       </w:r>
-      <w:bookmarkEnd w:id="11"/>
+      <w:bookmarkEnd w:id="10"/>
     </w:p>
     <w:p>
       <w:r>
@@ -9195,12 +9183,12 @@
           <w:numId w:val="12"/>
         </w:numPr>
       </w:pPr>
-      <w:bookmarkStart w:id="12" w:name="_Toc9418283"/>
+      <w:bookmarkStart w:id="11" w:name="_Toc9418283"/>
       <w:proofErr w:type="spellStart"/>
       <w:r>
         <w:t>Wireframe</w:t>
       </w:r>
-      <w:bookmarkEnd w:id="12"/>
+      <w:bookmarkEnd w:id="11"/>
       <w:proofErr w:type="spellEnd"/>
     </w:p>
     <w:p>
@@ -9420,12 +9408,12 @@
           <w:numId w:val="12"/>
         </w:numPr>
       </w:pPr>
-      <w:bookmarkStart w:id="13" w:name="_Toc9418284"/>
+      <w:bookmarkStart w:id="12" w:name="_Toc9418284"/>
       <w:proofErr w:type="spellStart"/>
       <w:r>
         <w:t>Laravel</w:t>
       </w:r>
-      <w:bookmarkEnd w:id="13"/>
+      <w:bookmarkEnd w:id="12"/>
       <w:proofErr w:type="spellEnd"/>
     </w:p>
     <w:p>
@@ -9457,7 +9445,6 @@
           <w:id w:val="1599979179"/>
           <w:citation/>
         </w:sdtPr>
-        <w:sdtEndPr/>
         <w:sdtContent>
           <w:r>
             <w:fldChar w:fldCharType="begin"/>
@@ -9488,7 +9475,6 @@
           <w:id w:val="22908678"/>
           <w:citation/>
         </w:sdtPr>
-        <w:sdtEndPr/>
         <w:sdtContent>
           <w:r>
             <w:fldChar w:fldCharType="begin"/>
@@ -9526,7 +9512,6 @@
           <w:id w:val="-1220751677"/>
           <w:citation/>
         </w:sdtPr>
-        <w:sdtEndPr/>
         <w:sdtContent>
           <w:r>
             <w:fldChar w:fldCharType="begin"/>
@@ -9564,7 +9549,6 @@
           <w:id w:val="-1961957992"/>
           <w:citation/>
         </w:sdtPr>
-        <w:sdtEndPr/>
         <w:sdtContent>
           <w:r>
             <w:fldChar w:fldCharType="begin"/>
@@ -9602,7 +9586,6 @@
           <w:id w:val="1129059477"/>
           <w:citation/>
         </w:sdtPr>
-        <w:sdtEndPr/>
         <w:sdtContent>
           <w:r>
             <w:fldChar w:fldCharType="begin"/>
@@ -9640,7 +9623,6 @@
           <w:id w:val="858932682"/>
           <w:citation/>
         </w:sdtPr>
-        <w:sdtEndPr/>
         <w:sdtContent>
           <w:r>
             <w:fldChar w:fldCharType="begin"/>
@@ -9678,7 +9660,6 @@
           <w:id w:val="-2075809675"/>
           <w:citation/>
         </w:sdtPr>
-        <w:sdtEndPr/>
         <w:sdtContent>
           <w:r>
             <w:fldChar w:fldCharType="begin"/>
@@ -9716,7 +9697,6 @@
           <w:id w:val="1388147476"/>
           <w:citation/>
         </w:sdtPr>
-        <w:sdtEndPr/>
         <w:sdtContent>
           <w:r>
             <w:fldChar w:fldCharType="begin"/>
@@ -9758,11 +9738,11 @@
           <w:numId w:val="14"/>
         </w:numPr>
       </w:pPr>
-      <w:bookmarkStart w:id="14" w:name="_Toc9418285"/>
+      <w:bookmarkStart w:id="13" w:name="_Toc9418285"/>
       <w:r>
         <w:t>Framework</w:t>
       </w:r>
-      <w:bookmarkEnd w:id="14"/>
+      <w:bookmarkEnd w:id="13"/>
     </w:p>
     <w:p>
       <w:r>
@@ -10068,11 +10048,11 @@
           <w:numId w:val="14"/>
         </w:numPr>
       </w:pPr>
-      <w:bookmarkStart w:id="15" w:name="_Toc9418286"/>
+      <w:bookmarkStart w:id="14" w:name="_Toc9418286"/>
       <w:r>
         <w:t>Databanktype</w:t>
       </w:r>
-      <w:bookmarkEnd w:id="15"/>
+      <w:bookmarkEnd w:id="14"/>
     </w:p>
     <w:p>
       <w:proofErr w:type="spellStart"/>
@@ -10260,11 +10240,11 @@
           <w:numId w:val="14"/>
         </w:numPr>
       </w:pPr>
-      <w:bookmarkStart w:id="16" w:name="_Toc9418287"/>
+      <w:bookmarkStart w:id="15" w:name="_Toc9418287"/>
       <w:r>
         <w:t>Databankmodel</w:t>
       </w:r>
-      <w:bookmarkEnd w:id="16"/>
+      <w:bookmarkEnd w:id="15"/>
     </w:p>
     <w:p>
       <w:pPr>
@@ -11014,7 +10994,7 @@
           <w:numId w:val="14"/>
         </w:numPr>
       </w:pPr>
-      <w:bookmarkStart w:id="17" w:name="_Toc9418288"/>
+      <w:bookmarkStart w:id="16" w:name="_Toc9418288"/>
       <w:proofErr w:type="spellStart"/>
       <w:r>
         <w:t>Migrations</w:t>
@@ -11027,7 +11007,7 @@
       <w:r>
         <w:t>seeders</w:t>
       </w:r>
-      <w:bookmarkEnd w:id="17"/>
+      <w:bookmarkEnd w:id="16"/>
       <w:proofErr w:type="spellEnd"/>
     </w:p>
     <w:p>
@@ -11643,7 +11623,7 @@
           <w:numId w:val="14"/>
         </w:numPr>
       </w:pPr>
-      <w:bookmarkStart w:id="18" w:name="_Toc9418289"/>
+      <w:bookmarkStart w:id="17" w:name="_Toc9418289"/>
       <w:r>
         <w:t>Eloquent</w:t>
       </w:r>
@@ -11653,7 +11633,7 @@
       <w:r>
         <w:t xml:space="preserve"> modellen</w:t>
       </w:r>
-      <w:bookmarkEnd w:id="18"/>
+      <w:bookmarkEnd w:id="17"/>
     </w:p>
     <w:p>
       <w:pPr>
@@ -12027,12 +12007,12 @@
           <w:numId w:val="14"/>
         </w:numPr>
       </w:pPr>
-      <w:bookmarkStart w:id="19" w:name="_Toc9418290"/>
+      <w:bookmarkStart w:id="18" w:name="_Toc9418290"/>
       <w:r>
         <w:lastRenderedPageBreak/>
         <w:t>Controllers</w:t>
       </w:r>
-      <w:bookmarkEnd w:id="19"/>
+      <w:bookmarkEnd w:id="18"/>
     </w:p>
     <w:p>
       <w:r>
@@ -12225,12 +12205,12 @@
           <w:numId w:val="14"/>
         </w:numPr>
       </w:pPr>
-      <w:bookmarkStart w:id="20" w:name="_Toc9418291"/>
+      <w:bookmarkStart w:id="19" w:name="_Toc9418291"/>
       <w:r>
         <w:lastRenderedPageBreak/>
         <w:t>Blade</w:t>
       </w:r>
-      <w:bookmarkEnd w:id="20"/>
+      <w:bookmarkEnd w:id="19"/>
     </w:p>
     <w:p>
       <w:r>
@@ -12429,7 +12409,7 @@
           <w:numId w:val="14"/>
         </w:numPr>
       </w:pPr>
-      <w:bookmarkStart w:id="21" w:name="_Toc9418292"/>
+      <w:bookmarkStart w:id="20" w:name="_Toc9418292"/>
       <w:r>
         <w:t xml:space="preserve">Vue in </w:t>
       </w:r>
@@ -12437,7 +12417,7 @@
       <w:r>
         <w:t>Laravel</w:t>
       </w:r>
-      <w:bookmarkEnd w:id="21"/>
+      <w:bookmarkEnd w:id="20"/>
       <w:proofErr w:type="spellEnd"/>
     </w:p>
     <w:p>
@@ -12593,12 +12573,12 @@
           <w:numId w:val="14"/>
         </w:numPr>
       </w:pPr>
-      <w:bookmarkStart w:id="22" w:name="_Toc9418293"/>
+      <w:bookmarkStart w:id="21" w:name="_Toc9418293"/>
       <w:r>
         <w:lastRenderedPageBreak/>
         <w:t>Routes</w:t>
       </w:r>
-      <w:bookmarkEnd w:id="22"/>
+      <w:bookmarkEnd w:id="21"/>
     </w:p>
     <w:p>
       <w:r>
@@ -12770,11 +12750,11 @@
           <w:numId w:val="14"/>
         </w:numPr>
       </w:pPr>
-      <w:bookmarkStart w:id="23" w:name="_Toc9418294"/>
+      <w:bookmarkStart w:id="22" w:name="_Toc9418294"/>
       <w:r>
         <w:t>Authenticatie</w:t>
       </w:r>
-      <w:bookmarkEnd w:id="23"/>
+      <w:bookmarkEnd w:id="22"/>
     </w:p>
     <w:p>
       <w:proofErr w:type="spellStart"/>
@@ -12930,11 +12910,11 @@
           <w:numId w:val="14"/>
         </w:numPr>
       </w:pPr>
-      <w:bookmarkStart w:id="24" w:name="_Toc9418295"/>
+      <w:bookmarkStart w:id="23" w:name="_Toc9418295"/>
       <w:r>
         <w:t>Conclusie</w:t>
       </w:r>
-      <w:bookmarkEnd w:id="24"/>
+      <w:bookmarkEnd w:id="23"/>
     </w:p>
     <w:p>
       <w:proofErr w:type="spellStart"/>
@@ -13004,7 +12984,7 @@
           <w:numId w:val="26"/>
         </w:numPr>
       </w:pPr>
-      <w:bookmarkStart w:id="25" w:name="_Toc9418296"/>
+      <w:bookmarkStart w:id="24" w:name="_Toc9418296"/>
       <w:proofErr w:type="spellStart"/>
       <w:r>
         <w:lastRenderedPageBreak/>
@@ -13013,7 +12993,7 @@
       <w:r>
         <w:t>Vue</w:t>
       </w:r>
-      <w:bookmarkEnd w:id="25"/>
+      <w:bookmarkEnd w:id="24"/>
       <w:proofErr w:type="spellEnd"/>
     </w:p>
     <w:p>
@@ -13024,14 +13004,14 @@
           <w:numId w:val="16"/>
         </w:numPr>
       </w:pPr>
-      <w:bookmarkStart w:id="26" w:name="_Toc9418297"/>
+      <w:bookmarkStart w:id="25" w:name="_Toc9418297"/>
       <w:r>
         <w:t>Framework</w:t>
       </w:r>
       <w:r>
         <w:t xml:space="preserve"> Vue</w:t>
       </w:r>
-      <w:bookmarkEnd w:id="26"/>
+      <w:bookmarkEnd w:id="25"/>
     </w:p>
     <w:p>
       <w:pPr>
@@ -13140,7 +13120,6 @@
           <w:id w:val="1383603599"/>
           <w:citation/>
         </w:sdtPr>
-        <w:sdtEndPr/>
         <w:sdtContent>
           <w:r>
             <w:rPr>
@@ -13410,8 +13389,7 @@
           <w:lang w:val="fr-BE"/>
         </w:rPr>
       </w:pPr>
-      <w:bookmarkStart w:id="27" w:name="_Toc9418298"/>
-      <w:proofErr w:type="spellStart"/>
+      <w:bookmarkStart w:id="26" w:name="_Toc9418298"/>
       <w:r>
         <w:rPr>
           <w:lang w:val="fr-BE"/>
@@ -13424,8 +13402,7 @@
         </w:rPr>
         <w:t>omponenten</w:t>
       </w:r>
-      <w:bookmarkEnd w:id="27"/>
-      <w:proofErr w:type="spellEnd"/>
+      <w:bookmarkEnd w:id="26"/>
     </w:p>
     <w:p>
       <w:pPr>
@@ -13653,13 +13630,13 @@
           <w:numId w:val="16"/>
         </w:numPr>
       </w:pPr>
-      <w:bookmarkStart w:id="28" w:name="_Toc9418299"/>
+      <w:bookmarkStart w:id="27" w:name="_Toc9418299"/>
       <w:proofErr w:type="spellStart"/>
       <w:r>
         <w:lastRenderedPageBreak/>
         <w:t>BootstrapVue</w:t>
       </w:r>
-      <w:bookmarkEnd w:id="28"/>
+      <w:bookmarkEnd w:id="27"/>
       <w:proofErr w:type="spellEnd"/>
     </w:p>
     <w:p>
@@ -13918,11 +13895,11 @@
           <w:numId w:val="16"/>
         </w:numPr>
       </w:pPr>
-      <w:bookmarkStart w:id="29" w:name="_Toc9418300"/>
+      <w:bookmarkStart w:id="28" w:name="_Toc9418300"/>
       <w:r>
         <w:t>HTML</w:t>
       </w:r>
-      <w:bookmarkEnd w:id="29"/>
+      <w:bookmarkEnd w:id="28"/>
     </w:p>
     <w:p>
       <w:r>
@@ -14129,11 +14106,11 @@
           <w:numId w:val="16"/>
         </w:numPr>
       </w:pPr>
-      <w:bookmarkStart w:id="30" w:name="_Toc9418301"/>
+      <w:bookmarkStart w:id="29" w:name="_Toc9418301"/>
       <w:r>
         <w:t>Javascript</w:t>
       </w:r>
-      <w:bookmarkEnd w:id="30"/>
+      <w:bookmarkEnd w:id="29"/>
     </w:p>
     <w:p>
       <w:r>
@@ -14369,11 +14346,11 @@
           <w:numId w:val="16"/>
         </w:numPr>
       </w:pPr>
-      <w:bookmarkStart w:id="31" w:name="_Toc9418302"/>
+      <w:bookmarkStart w:id="30" w:name="_Toc9418302"/>
       <w:r>
         <w:t>CSS</w:t>
       </w:r>
-      <w:bookmarkEnd w:id="31"/>
+      <w:bookmarkEnd w:id="30"/>
     </w:p>
     <w:p>
       <w:pPr>
@@ -14603,11 +14580,11 @@
           <w:numId w:val="16"/>
         </w:numPr>
       </w:pPr>
-      <w:bookmarkStart w:id="32" w:name="_Toc9418303"/>
+      <w:bookmarkStart w:id="31" w:name="_Toc9418303"/>
       <w:r>
         <w:t>Besluit</w:t>
       </w:r>
-      <w:bookmarkEnd w:id="32"/>
+      <w:bookmarkEnd w:id="31"/>
     </w:p>
     <w:p>
       <w:pPr>
@@ -14782,8 +14759,8 @@
           <w:numId w:val="16"/>
         </w:numPr>
       </w:pPr>
-      <w:bookmarkStart w:id="33" w:name="_Toc9417210"/>
-      <w:bookmarkStart w:id="34" w:name="_Toc9418304"/>
+      <w:bookmarkStart w:id="32" w:name="_Toc9417210"/>
+      <w:bookmarkStart w:id="33" w:name="_Toc9418304"/>
       <w:proofErr w:type="spellStart"/>
       <w:r>
         <w:lastRenderedPageBreak/>
@@ -14796,8 +14773,8 @@
       <w:r>
         <w:t xml:space="preserve"> hosten</w:t>
       </w:r>
+      <w:bookmarkEnd w:id="32"/>
       <w:bookmarkEnd w:id="33"/>
-      <w:bookmarkEnd w:id="34"/>
     </w:p>
     <w:p>
       <w:pPr>
@@ -15042,8 +15019,8 @@
           <w:numId w:val="16"/>
         </w:numPr>
       </w:pPr>
-      <w:bookmarkStart w:id="35" w:name="_Toc9417211"/>
-      <w:bookmarkStart w:id="36" w:name="_Toc9418305"/>
+      <w:bookmarkStart w:id="34" w:name="_Toc9417211"/>
+      <w:bookmarkStart w:id="35" w:name="_Toc9418305"/>
       <w:proofErr w:type="spellStart"/>
       <w:r>
         <w:t>Azure</w:t>
@@ -15052,8 +15029,8 @@
       <w:r>
         <w:t xml:space="preserve"> portal</w:t>
       </w:r>
+      <w:bookmarkEnd w:id="34"/>
       <w:bookmarkEnd w:id="35"/>
-      <w:bookmarkEnd w:id="36"/>
     </w:p>
     <w:p>
       <w:pPr>
@@ -15135,8 +15112,8 @@
           <w:numId w:val="16"/>
         </w:numPr>
       </w:pPr>
-      <w:bookmarkStart w:id="37" w:name="_Toc9417212"/>
-      <w:bookmarkStart w:id="38" w:name="_Toc9418306"/>
+      <w:bookmarkStart w:id="36" w:name="_Toc9417212"/>
+      <w:bookmarkStart w:id="37" w:name="_Toc9418306"/>
       <w:proofErr w:type="spellStart"/>
       <w:r>
         <w:t>Azure</w:t>
@@ -15145,8 +15122,8 @@
       <w:r>
         <w:t xml:space="preserve"> App service</w:t>
       </w:r>
+      <w:bookmarkEnd w:id="36"/>
       <w:bookmarkEnd w:id="37"/>
-      <w:bookmarkEnd w:id="38"/>
     </w:p>
     <w:p>
       <w:pPr>
@@ -15225,14 +15202,14 @@
           <w:numId w:val="16"/>
         </w:numPr>
       </w:pPr>
-      <w:bookmarkStart w:id="39" w:name="_Toc9417213"/>
-      <w:bookmarkStart w:id="40" w:name="_Toc9418307"/>
+      <w:bookmarkStart w:id="38" w:name="_Toc9417213"/>
+      <w:bookmarkStart w:id="39" w:name="_Toc9418307"/>
       <w:proofErr w:type="spellStart"/>
       <w:r>
         <w:t>Web-app</w:t>
       </w:r>
+      <w:bookmarkEnd w:id="38"/>
       <w:bookmarkEnd w:id="39"/>
-      <w:bookmarkEnd w:id="40"/>
       <w:proofErr w:type="spellEnd"/>
     </w:p>
     <w:p>
@@ -15408,17 +15385,12 @@
     </w:p>
     <w:p>
       <w:pPr>
-        <w:ind w:left="345"/>
-        <w:rPr>
-          <w:rFonts w:ascii="Segoe UI" w:hAnsi="Segoe UI" w:cs="Segoe UI"/>
-          <w:color w:val="000000"/>
+        <w:rPr>
           <w:shd w:val="clear" w:color="auto" w:fill="FFFFFF"/>
         </w:rPr>
       </w:pPr>
       <w:r>
         <w:rPr>
-          <w:rFonts w:ascii="Segoe UI" w:hAnsi="Segoe UI" w:cs="Segoe UI"/>
-          <w:color w:val="000000"/>
           <w:shd w:val="clear" w:color="auto" w:fill="FFFFFF"/>
         </w:rPr>
         <w:t xml:space="preserve">Dankzij de vele beschikbare hulpprogramma's in </w:t>
@@ -15426,8 +15398,6 @@
       <w:proofErr w:type="spellStart"/>
       <w:r>
         <w:rPr>
-          <w:rFonts w:ascii="Segoe UI" w:hAnsi="Segoe UI" w:cs="Segoe UI"/>
-          <w:color w:val="000000"/>
           <w:shd w:val="clear" w:color="auto" w:fill="FFFFFF"/>
         </w:rPr>
         <w:t>Azure</w:t>
@@ -15435,8 +15405,6 @@
       <w:proofErr w:type="spellEnd"/>
       <w:r>
         <w:rPr>
-          <w:rFonts w:ascii="Segoe UI" w:hAnsi="Segoe UI" w:cs="Segoe UI"/>
-          <w:color w:val="000000"/>
           <w:shd w:val="clear" w:color="auto" w:fill="FFFFFF"/>
         </w:rPr>
         <w:t xml:space="preserve"> Portal kan er volledig bepaalt worden hoe de applicatie wordt beheert en beveiligd.</w:t>
@@ -15450,13 +15418,13 @@
           <w:numId w:val="16"/>
         </w:numPr>
       </w:pPr>
-      <w:bookmarkStart w:id="41" w:name="_Toc9417214"/>
-      <w:bookmarkStart w:id="42" w:name="_Toc9418308"/>
+      <w:bookmarkStart w:id="40" w:name="_Toc9417214"/>
+      <w:bookmarkStart w:id="41" w:name="_Toc9418308"/>
       <w:r>
         <w:t>Implementatiesites</w:t>
       </w:r>
+      <w:bookmarkEnd w:id="40"/>
       <w:bookmarkEnd w:id="41"/>
-      <w:bookmarkEnd w:id="42"/>
     </w:p>
     <w:p>
       <w:pPr>
@@ -15642,14 +15610,14 @@
           <w:numId w:val="16"/>
         </w:numPr>
       </w:pPr>
-      <w:bookmarkStart w:id="43" w:name="_Toc9417215"/>
-      <w:bookmarkStart w:id="44" w:name="_Toc9418309"/>
+      <w:bookmarkStart w:id="42" w:name="_Toc9417215"/>
+      <w:bookmarkStart w:id="43" w:name="_Toc9418309"/>
       <w:r>
         <w:lastRenderedPageBreak/>
         <w:t>Ondersteuning continue integratie en implementatie</w:t>
       </w:r>
+      <w:bookmarkEnd w:id="42"/>
       <w:bookmarkEnd w:id="43"/>
-      <w:bookmarkEnd w:id="44"/>
     </w:p>
     <w:p>
       <w:pPr>
@@ -15804,13 +15772,13 @@
           <w:numId w:val="16"/>
         </w:numPr>
       </w:pPr>
-      <w:bookmarkStart w:id="45" w:name="_Toc9417216"/>
-      <w:bookmarkStart w:id="46" w:name="_Toc9418310"/>
+      <w:bookmarkStart w:id="44" w:name="_Toc9417216"/>
+      <w:bookmarkStart w:id="45" w:name="_Toc9418310"/>
       <w:r>
         <w:t>Samenvatting</w:t>
       </w:r>
+      <w:bookmarkEnd w:id="44"/>
       <w:bookmarkEnd w:id="45"/>
-      <w:bookmarkEnd w:id="46"/>
     </w:p>
     <w:p>
       <w:pPr>
@@ -15871,12 +15839,12 @@
           <w:numId w:val="16"/>
         </w:numPr>
       </w:pPr>
-      <w:bookmarkStart w:id="47" w:name="_Toc9418311"/>
+      <w:bookmarkStart w:id="46" w:name="_Toc9418311"/>
       <w:r>
         <w:lastRenderedPageBreak/>
         <w:t>Functionaliteiten</w:t>
       </w:r>
-      <w:bookmarkEnd w:id="47"/>
+      <w:bookmarkEnd w:id="46"/>
     </w:p>
     <w:p>
       <w:pPr>
@@ -15886,7 +15854,7 @@
           <w:numId w:val="16"/>
         </w:numPr>
       </w:pPr>
-      <w:bookmarkStart w:id="48" w:name="_Toc9418312"/>
+      <w:bookmarkStart w:id="47" w:name="_Toc9418312"/>
       <w:r>
         <w:t xml:space="preserve">Integratie van de </w:t>
       </w:r>
@@ -15899,7 +15867,7 @@
       <w:r>
         <w:t>test</w:t>
       </w:r>
-      <w:bookmarkEnd w:id="48"/>
+      <w:bookmarkEnd w:id="47"/>
     </w:p>
     <w:p>
       <w:r>
@@ -15972,11 +15940,11 @@
           <w:numId w:val="16"/>
         </w:numPr>
       </w:pPr>
-      <w:bookmarkStart w:id="49" w:name="_Toc9418313"/>
+      <w:bookmarkStart w:id="48" w:name="_Toc9418313"/>
       <w:r>
         <w:t>Project toevoegen</w:t>
       </w:r>
-      <w:bookmarkEnd w:id="49"/>
+      <w:bookmarkEnd w:id="48"/>
     </w:p>
     <w:p>
       <w:r>
@@ -16003,11 +15971,11 @@
           <w:numId w:val="16"/>
         </w:numPr>
       </w:pPr>
-      <w:bookmarkStart w:id="50" w:name="_Toc9418314"/>
+      <w:bookmarkStart w:id="49" w:name="_Toc9418314"/>
       <w:r>
         <w:t>Goedkeuren project</w:t>
       </w:r>
-      <w:bookmarkEnd w:id="50"/>
+      <w:bookmarkEnd w:id="49"/>
     </w:p>
     <w:p>
       <w:r>
@@ -16040,11 +16008,11 @@
           <w:numId w:val="16"/>
         </w:numPr>
       </w:pPr>
-      <w:bookmarkStart w:id="51" w:name="_Toc9418315"/>
+      <w:bookmarkStart w:id="50" w:name="_Toc9418315"/>
       <w:r>
         <w:t>Klassensysteem</w:t>
       </w:r>
-      <w:bookmarkEnd w:id="51"/>
+      <w:bookmarkEnd w:id="50"/>
     </w:p>
     <w:p>
       <w:r>
@@ -16077,14 +16045,14 @@
           <w:numId w:val="16"/>
         </w:numPr>
       </w:pPr>
-      <w:bookmarkStart w:id="52" w:name="_Toc381202831"/>
-      <w:bookmarkStart w:id="53" w:name="_Toc9418316"/>
+      <w:bookmarkStart w:id="51" w:name="_Toc381202831"/>
+      <w:bookmarkStart w:id="52" w:name="_Toc9418316"/>
       <w:r>
         <w:lastRenderedPageBreak/>
         <w:t>Planning</w:t>
       </w:r>
+      <w:bookmarkEnd w:id="51"/>
       <w:bookmarkEnd w:id="52"/>
-      <w:bookmarkEnd w:id="53"/>
     </w:p>
     <w:p>
       <w:r>
@@ -16591,6 +16559,9 @@
             <w:proofErr w:type="spellStart"/>
             <w:r>
               <w:t>wireframe</w:t>
+            </w:r>
+            <w:r>
+              <w:t>s</w:t>
             </w:r>
             <w:proofErr w:type="spellEnd"/>
           </w:p>
@@ -17149,16 +17120,8 @@
               <w:rPr>
                 <w:b/>
               </w:rPr>
-              <w:t xml:space="preserve">Javascript &amp; </w:t>
+              <w:t>Vue</w:t>
             </w:r>
-            <w:proofErr w:type="spellStart"/>
-            <w:r>
-              <w:rPr>
-                <w:b/>
-              </w:rPr>
-              <w:t>Jquery</w:t>
-            </w:r>
-            <w:proofErr w:type="spellEnd"/>
           </w:p>
         </w:tc>
         <w:tc>
@@ -17234,13 +17197,11 @@
             </w:r>
             <w:r>
               <w:br/>
-              <w:t xml:space="preserve">Feedback Javascript &amp; </w:t>
+              <w:t xml:space="preserve">Feedback </w:t>
             </w:r>
-            <w:proofErr w:type="spellStart"/>
             <w:r>
-              <w:t>JQuery</w:t>
+              <w:t>Vue</w:t>
             </w:r>
-            <w:proofErr w:type="spellEnd"/>
           </w:p>
         </w:tc>
         <w:tc>
@@ -17544,22 +17505,112 @@
       <w:pPr>
         <w:pStyle w:val="Kop1"/>
       </w:pPr>
-      <w:bookmarkStart w:id="54" w:name="_Toc9418317"/>
+      <w:bookmarkStart w:id="53" w:name="_Toc9418317"/>
       <w:r>
         <w:lastRenderedPageBreak/>
         <w:t>Conclusie</w:t>
       </w:r>
+      <w:bookmarkEnd w:id="53"/>
+    </w:p>
+    <w:p>
+      <w:pPr>
+        <w:spacing w:after="160" w:line="259" w:lineRule="auto"/>
+      </w:pPr>
+      <w:r>
+        <w:t xml:space="preserve">De nieuwe website heeft een inlogsysteem voor de studenten en docenten. </w:t>
+      </w:r>
+      <w:r>
+        <w:t xml:space="preserve">Studenten moeten </w:t>
+      </w:r>
+      <w:r>
+        <w:t xml:space="preserve">verplicht de </w:t>
+      </w:r>
+      <w:r>
+        <w:t xml:space="preserve">Belbintest afleggen en aan de hand daar van krijgen ze voorgestelde groepen waarin ze </w:t>
+      </w:r>
+      <w:r>
+        <w:t>terecht zouden passen</w:t>
+      </w:r>
+      <w:r>
+        <w:t xml:space="preserve">. Ze beslissen </w:t>
+      </w:r>
+      <w:r>
+        <w:t xml:space="preserve">wel nog </w:t>
+      </w:r>
+      <w:r>
+        <w:t xml:space="preserve">zelf of ze bij de groep willen horen of niet, daarnaast kunnen ze </w:t>
+      </w:r>
+      <w:r>
+        <w:t>een projectvoorstel toevoegen</w:t>
+      </w:r>
+      <w:r>
+        <w:t xml:space="preserve"> die dan door een docent </w:t>
+      </w:r>
+      <w:r>
+        <w:t>goed</w:t>
+      </w:r>
+      <w:r>
+        <w:t>- of af</w:t>
+      </w:r>
+      <w:r>
+        <w:t>gekeurd kan worden. Verder kunnen de docenten</w:t>
+      </w:r>
+      <w:r>
+        <w:t xml:space="preserve"> opmerkingen meegeven.</w:t>
+      </w:r>
+    </w:p>
+    <w:p>
+      <w:pPr>
+        <w:spacing w:after="160" w:line="259" w:lineRule="auto"/>
+      </w:pPr>
+      <w:r>
+        <w:t xml:space="preserve">Verder bestaat de website uit de nodige pagina’s zoals het archief om inspiratie op te doen uit projecten van vorige jaren. De studentenpagina om informatie op te zoeken over een </w:t>
+      </w:r>
+      <w:r>
+        <w:t xml:space="preserve">bepaalde </w:t>
+      </w:r>
+      <w:r>
+        <w:t>student</w:t>
+      </w:r>
+      <w:r>
+        <w:t>, groep</w:t>
+      </w:r>
+      <w:r>
+        <w:t xml:space="preserve">, projectvoorstel of </w:t>
+      </w:r>
+      <w:r>
+        <w:t>om te sorteren op aantal groepsleden, op achternaam,…</w:t>
+      </w:r>
+    </w:p>
+    <w:p>
+      <w:pPr>
+        <w:spacing w:after="160" w:line="259" w:lineRule="auto"/>
+      </w:pPr>
+      <w:r>
+        <w:t>Het is een klein maar krachtig platform, voor één bepaalde doeleinde</w:t>
+      </w:r>
+      <w:r>
+        <w:t xml:space="preserve">, nl. de groepsvorming van de projecten niet meer ten laste te leggen van de docenten. Maar eerder een taak van de studenten om zo snel mogelijk groepen te vormen en hun voorstel indienen zodat de docenten niet meer face </w:t>
+      </w:r>
+      <w:proofErr w:type="spellStart"/>
+      <w:r>
+        <w:t>to</w:t>
+      </w:r>
+      <w:proofErr w:type="spellEnd"/>
+      <w:r>
+        <w:t xml:space="preserve"> face of via e-mailberichten de voorstellen kunnen keuren en de groepen kunnen vaststellen in hun bestand. Dit platform bespaart dus een hoop tijd</w:t>
+      </w:r>
+      <w:r>
+        <w:t xml:space="preserve"> en</w:t>
+      </w:r>
+      <w:r>
+        <w:t xml:space="preserve"> typ- en administratiewer</w:t>
+      </w:r>
+      <w:bookmarkStart w:id="54" w:name="_GoBack"/>
       <w:bookmarkEnd w:id="54"/>
-    </w:p>
-    <w:p>
-      <w:r>
-        <w:t>Wat we mogen concluderen na al het werk dat we verricht hebben over onszelf, het project, de samenwerking en de site in het algemeen.</w:t>
-      </w:r>
-    </w:p>
-    <w:p>
-      <w:pPr>
-        <w:spacing w:after="160" w:line="259" w:lineRule="auto"/>
-      </w:pPr>
+      <w:r>
+        <w:t>k voor de docenten.</w:t>
+      </w:r>
       <w:r>
         <w:br w:type="page"/>
       </w:r>
@@ -19002,7 +19053,6 @@
           <w:id w:val="-334458985"/>
           <w:citation/>
         </w:sdtPr>
-        <w:sdtEndPr/>
         <w:sdtContent>
           <w:r>
             <w:fldChar w:fldCharType="begin"/>
@@ -26567,7 +26617,7 @@
 </file>
 
 <file path=customXml/itemProps2.xml><?xml version="1.0" encoding="utf-8"?>
-<ds:datastoreItem xmlns:ds="http://schemas.openxmlformats.org/officeDocument/2006/customXml" ds:itemID="{2A4CCBDD-CBB0-42AB-B9F6-ECAF50978062}">
+<ds:datastoreItem xmlns:ds="http://schemas.openxmlformats.org/officeDocument/2006/customXml" ds:itemID="{C2B9088F-0027-4785-9DA8-09D89A60932D}">
   <ds:schemaRefs>
     <ds:schemaRef ds:uri="http://schemas.openxmlformats.org/officeDocument/2006/bibliography"/>
   </ds:schemaRefs>

</xml_diff>